<commit_message>
Added the primary internship details
</commit_message>
<xml_diff>
--- a/Resume Extended/Resume_Manu Sreekumar_V1.docx
+++ b/Resume Extended/Resume_Manu Sreekumar_V1.docx
@@ -308,13 +308,23 @@
           <w:szCs w:val="18"/>
         </w:rPr>
       </w:pPr>
-      <w:r>
-        <w:rPr>
-          <w:b/>
-          <w:sz w:val="18"/>
-          <w:szCs w:val="18"/>
-        </w:rPr>
-        <w:t>Masters of Science: Data Scienc</w:t>
+      <w:proofErr w:type="spellStart"/>
+      <w:r>
+        <w:rPr>
+          <w:b/>
+          <w:sz w:val="18"/>
+          <w:szCs w:val="18"/>
+        </w:rPr>
+        <w:t>Masters</w:t>
+      </w:r>
+      <w:proofErr w:type="spellEnd"/>
+      <w:r>
+        <w:rPr>
+          <w:b/>
+          <w:sz w:val="18"/>
+          <w:szCs w:val="18"/>
+        </w:rPr>
+        <w:t xml:space="preserve"> of Science: Data Scienc</w:t>
       </w:r>
       <w:r>
         <w:rPr>
@@ -375,7 +385,21 @@
           <w:sz w:val="18"/>
           <w:szCs w:val="18"/>
         </w:rPr>
-        <w:tab/>
+        <w:t xml:space="preserve">                 </w:t>
+      </w:r>
+      <w:r>
+        <w:rPr>
+          <w:sz w:val="18"/>
+          <w:szCs w:val="18"/>
+        </w:rPr>
+        <w:t xml:space="preserve">Aug 2017 </w:t>
+      </w:r>
+      <w:r>
+        <w:rPr>
+          <w:sz w:val="18"/>
+          <w:szCs w:val="18"/>
+        </w:rPr>
+        <w:t>–</w:t>
       </w:r>
       <w:r>
         <w:rPr>
@@ -384,42 +408,14 @@
         </w:rPr>
         <w:t xml:space="preserve"> </w:t>
       </w:r>
-      <w:r>
-        <w:rPr>
-          <w:sz w:val="18"/>
-          <w:szCs w:val="18"/>
-        </w:rPr>
-        <w:t xml:space="preserve">Aug 2017 </w:t>
-      </w:r>
-      <w:bookmarkStart w:id="0" w:name="_Hlk523622785"/>
-      <w:r>
-        <w:rPr>
-          <w:sz w:val="18"/>
-          <w:szCs w:val="18"/>
-        </w:rPr>
-        <w:t>–</w:t>
-      </w:r>
+      <w:bookmarkStart w:id="0" w:name="_GoBack"/>
       <w:bookmarkEnd w:id="0"/>
       <w:r>
         <w:rPr>
           <w:sz w:val="18"/>
           <w:szCs w:val="18"/>
         </w:rPr>
-        <w:t xml:space="preserve"> </w:t>
-      </w:r>
-      <w:r>
-        <w:rPr>
-          <w:sz w:val="18"/>
-          <w:szCs w:val="18"/>
-        </w:rPr>
         <w:t>May 2019</w:t>
-      </w:r>
-      <w:r>
-        <w:rPr>
-          <w:sz w:val="18"/>
-          <w:szCs w:val="18"/>
-        </w:rPr>
-        <w:t xml:space="preserve"> </w:t>
       </w:r>
     </w:p>
     <w:p>
@@ -1624,7 +1620,7 @@
           <w:sz w:val="18"/>
           <w:szCs w:val="18"/>
         </w:rPr>
-        <w:t xml:space="preserve">R for web scraping, data munging and performed </w:t>
+        <w:t xml:space="preserve">R for web scraping, data munging and </w:t>
       </w:r>
       <w:r>
         <w:rPr>
@@ -1895,25 +1891,11 @@
           <w:sz w:val="18"/>
           <w:szCs w:val="18"/>
         </w:rPr>
-        <w:t>Computer Science Teaching Assistant</w:t>
-      </w:r>
-      <w:r>
-        <w:rPr>
-          <w:sz w:val="18"/>
-          <w:szCs w:val="18"/>
-        </w:rPr>
-        <w:t xml:space="preserve">, </w:t>
-      </w:r>
-      <w:r>
-        <w:rPr>
-          <w:b/>
-          <w:sz w:val="18"/>
-          <w:szCs w:val="18"/>
-        </w:rPr>
-        <w:t>Illinois Institute of Technology</w:t>
-      </w:r>
-      <w:r>
-        <w:rPr>
+        <w:t>Data Science Intern, Uptake Technologies</w:t>
+      </w:r>
+      <w:r>
+        <w:rPr>
+          <w:b/>
           <w:sz w:val="18"/>
           <w:szCs w:val="18"/>
         </w:rPr>
@@ -1921,6 +1903,7 @@
       </w:r>
       <w:r>
         <w:rPr>
+          <w:b/>
           <w:sz w:val="18"/>
           <w:szCs w:val="18"/>
         </w:rPr>
@@ -1928,6 +1911,7 @@
       </w:r>
       <w:r>
         <w:rPr>
+          <w:b/>
           <w:sz w:val="18"/>
           <w:szCs w:val="18"/>
         </w:rPr>
@@ -1939,7 +1923,6 @@
           <w:szCs w:val="18"/>
         </w:rPr>
         <w:tab/>
-        <w:t xml:space="preserve">           </w:t>
       </w:r>
       <w:r>
         <w:rPr>
@@ -1947,6 +1930,55 @@
           <w:szCs w:val="18"/>
         </w:rPr>
         <w:tab/>
+      </w:r>
+      <w:r>
+        <w:rPr>
+          <w:sz w:val="18"/>
+          <w:szCs w:val="18"/>
+        </w:rPr>
+        <w:tab/>
+      </w:r>
+      <w:r>
+        <w:rPr>
+          <w:sz w:val="18"/>
+          <w:szCs w:val="18"/>
+        </w:rPr>
+        <w:tab/>
+        <w:t xml:space="preserve">          </w:t>
+      </w:r>
+      <w:r>
+        <w:rPr>
+          <w:sz w:val="18"/>
+          <w:szCs w:val="18"/>
+        </w:rPr>
+        <w:t xml:space="preserve">        Jan</w:t>
+      </w:r>
+      <w:r>
+        <w:rPr>
+          <w:sz w:val="18"/>
+          <w:szCs w:val="18"/>
+        </w:rPr>
+        <w:t xml:space="preserve"> 201</w:t>
+      </w:r>
+      <w:r>
+        <w:rPr>
+          <w:sz w:val="18"/>
+          <w:szCs w:val="18"/>
+        </w:rPr>
+        <w:t xml:space="preserve">9 </w:t>
+      </w:r>
+      <w:r>
+        <w:rPr>
+          <w:sz w:val="18"/>
+          <w:szCs w:val="18"/>
+        </w:rPr>
+        <w:t>–</w:t>
+      </w:r>
+      <w:r>
+        <w:rPr>
+          <w:sz w:val="18"/>
+          <w:szCs w:val="18"/>
+        </w:rPr>
         <w:t xml:space="preserve"> </w:t>
       </w:r>
       <w:r>
@@ -1954,14 +1986,21 @@
           <w:sz w:val="18"/>
           <w:szCs w:val="18"/>
         </w:rPr>
-        <w:t>Aug 2018 –</w:t>
-      </w:r>
-      <w:r>
-        <w:rPr>
-          <w:sz w:val="18"/>
-          <w:szCs w:val="18"/>
-        </w:rPr>
-        <w:t xml:space="preserve"> Dec 2018</w:t>
+        <w:t>May</w:t>
+      </w:r>
+      <w:r>
+        <w:rPr>
+          <w:sz w:val="18"/>
+          <w:szCs w:val="18"/>
+        </w:rPr>
+        <w:t xml:space="preserve"> 201</w:t>
+      </w:r>
+      <w:r>
+        <w:rPr>
+          <w:sz w:val="18"/>
+          <w:szCs w:val="18"/>
+        </w:rPr>
+        <w:t>9</w:t>
       </w:r>
     </w:p>
     <w:p>
@@ -1992,52 +2031,21 @@
           <w:sz w:val="18"/>
           <w:szCs w:val="18"/>
         </w:rPr>
-        <w:t xml:space="preserve">Graduate Teaching Assistant for </w:t>
-      </w:r>
-      <w:r>
-        <w:rPr>
-          <w:b/>
-          <w:sz w:val="18"/>
-          <w:szCs w:val="18"/>
-        </w:rPr>
-        <w:t>Big Data Technologies</w:t>
-      </w:r>
-      <w:r>
-        <w:rPr>
-          <w:sz w:val="18"/>
-          <w:szCs w:val="18"/>
-        </w:rPr>
-        <w:t xml:space="preserve"> under Professor Adam </w:t>
-      </w:r>
-      <w:proofErr w:type="spellStart"/>
-      <w:r>
-        <w:rPr>
-          <w:sz w:val="18"/>
-          <w:szCs w:val="18"/>
-        </w:rPr>
-        <w:t>McElhinney</w:t>
-      </w:r>
-      <w:proofErr w:type="spellEnd"/>
-      <w:r>
-        <w:rPr>
-          <w:sz w:val="18"/>
-          <w:szCs w:val="18"/>
-        </w:rPr>
-        <w:t xml:space="preserve"> (</w:t>
-      </w:r>
-      <w:r>
-        <w:rPr>
-          <w:sz w:val="18"/>
-          <w:szCs w:val="18"/>
-        </w:rPr>
-        <w:t>VP of Data Science, Uptake</w:t>
-      </w:r>
-      <w:r>
-        <w:rPr>
-          <w:sz w:val="18"/>
-          <w:szCs w:val="18"/>
-        </w:rPr>
-        <w:t>)</w:t>
+        <w:t xml:space="preserve">Gathered specific use cases across industry verticals and developed tool package </w:t>
+      </w:r>
+      <w:r>
+        <w:rPr>
+          <w:sz w:val="18"/>
+          <w:szCs w:val="18"/>
+        </w:rPr>
+        <w:t xml:space="preserve">using R </w:t>
+      </w:r>
+      <w:r>
+        <w:rPr>
+          <w:sz w:val="18"/>
+          <w:szCs w:val="18"/>
+        </w:rPr>
+        <w:t>for empowering data assessment routines</w:t>
       </w:r>
     </w:p>
     <w:p>
@@ -2058,28 +2066,42 @@
           <w:sz w:val="18"/>
           <w:szCs w:val="18"/>
         </w:rPr>
-        <w:t>Responsible for preparing course materials, grading assignments</w:t>
-      </w:r>
-      <w:r>
-        <w:rPr>
-          <w:sz w:val="18"/>
-          <w:szCs w:val="18"/>
-        </w:rPr>
-        <w:t xml:space="preserve"> and </w:t>
-      </w:r>
-      <w:r>
-        <w:rPr>
-          <w:sz w:val="18"/>
-          <w:szCs w:val="18"/>
-        </w:rPr>
-        <w:t>handling lecture</w:t>
-      </w:r>
-      <w:r>
-        <w:rPr>
-          <w:sz w:val="18"/>
-          <w:szCs w:val="18"/>
-        </w:rPr>
-        <w:t>s</w:t>
+        <w:t xml:space="preserve">Worked with clients for </w:t>
+      </w:r>
+      <w:r>
+        <w:rPr>
+          <w:sz w:val="18"/>
+          <w:szCs w:val="18"/>
+        </w:rPr>
+        <w:t>setting KPIs and aligned data collection mechanisms towards improving production efficiency.</w:t>
+      </w:r>
+    </w:p>
+    <w:p>
+      <w:pPr>
+        <w:pStyle w:val="ListParagraph"/>
+        <w:numPr>
+          <w:ilvl w:val="0"/>
+          <w:numId w:val="15"/>
+        </w:numPr>
+        <w:spacing w:after="0" w:line="259" w:lineRule="auto"/>
+        <w:rPr>
+          <w:sz w:val="18"/>
+          <w:szCs w:val="18"/>
+        </w:rPr>
+      </w:pPr>
+      <w:r>
+        <w:rPr>
+          <w:sz w:val="18"/>
+          <w:szCs w:val="18"/>
+        </w:rPr>
+        <w:t xml:space="preserve"> </w:t>
+      </w:r>
+      <w:r>
+        <w:rPr>
+          <w:sz w:val="18"/>
+          <w:szCs w:val="18"/>
+        </w:rPr>
+        <w:t>Performed data preparation, analysis and built models to generate actionable insights and measure specific impact on KPIs.</w:t>
       </w:r>
     </w:p>
     <w:p>
@@ -2229,8 +2251,6 @@
         </w:rPr>
         <w:t>2</w:t>
       </w:r>
-      <w:bookmarkStart w:id="1" w:name="_GoBack"/>
-      <w:bookmarkEnd w:id="1"/>
       <w:r>
         <w:rPr>
           <w:sz w:val="18"/>
@@ -2364,15 +2384,23 @@
           <w:sz w:val="18"/>
           <w:szCs w:val="18"/>
         </w:rPr>
-        <w:t xml:space="preserve">Created dashboards for understanding the testing efficiency, project costs and process flows using </w:t>
-      </w:r>
-      <w:r>
-        <w:rPr>
-          <w:b/>
-          <w:sz w:val="18"/>
-          <w:szCs w:val="18"/>
-        </w:rPr>
-        <w:t>Tableau</w:t>
+        <w:t xml:space="preserve">Responsible for the R &amp; D of </w:t>
+      </w:r>
+      <w:r>
+        <w:rPr>
+          <w:b/>
+          <w:sz w:val="18"/>
+          <w:szCs w:val="18"/>
+        </w:rPr>
+        <w:t xml:space="preserve">hybrid </w:t>
+      </w:r>
+      <w:r>
+        <w:rPr>
+          <w:b/>
+          <w:sz w:val="18"/>
+          <w:szCs w:val="18"/>
+        </w:rPr>
+        <w:t>automation framework</w:t>
       </w:r>
       <w:r>
         <w:rPr>
@@ -2386,22 +2414,36 @@
           <w:sz w:val="18"/>
           <w:szCs w:val="18"/>
         </w:rPr>
-        <w:t xml:space="preserve">and </w:t>
-      </w:r>
-      <w:r>
-        <w:rPr>
-          <w:b/>
-          <w:sz w:val="18"/>
-          <w:szCs w:val="18"/>
-        </w:rPr>
-        <w:t>MS Excel</w:t>
-      </w:r>
-      <w:r>
-        <w:rPr>
-          <w:sz w:val="18"/>
-          <w:szCs w:val="18"/>
-        </w:rPr>
-        <w:t>.</w:t>
+        <w:t xml:space="preserve">that resulted in the project cost savings of </w:t>
+      </w:r>
+      <w:r>
+        <w:rPr>
+          <w:b/>
+          <w:sz w:val="18"/>
+          <w:szCs w:val="18"/>
+        </w:rPr>
+        <w:t>300K</w:t>
+      </w:r>
+      <w:r>
+        <w:rPr>
+          <w:sz w:val="18"/>
+          <w:szCs w:val="18"/>
+        </w:rPr>
+        <w:t xml:space="preserve"> during a </w:t>
+      </w:r>
+      <w:r>
+        <w:rPr>
+          <w:sz w:val="18"/>
+          <w:szCs w:val="18"/>
+        </w:rPr>
+        <w:t>fiscal</w:t>
+      </w:r>
+      <w:r>
+        <w:rPr>
+          <w:sz w:val="18"/>
+          <w:szCs w:val="18"/>
+        </w:rPr>
+        <w:t xml:space="preserve"> year</w:t>
       </w:r>
     </w:p>
     <w:p>
@@ -2418,85 +2460,6 @@
       </w:pPr>
       <w:r>
         <w:rPr>
-          <w:sz w:val="18"/>
-          <w:szCs w:val="18"/>
-        </w:rPr>
-        <w:t xml:space="preserve">Responsible for the R &amp; D of </w:t>
-      </w:r>
-      <w:r>
-        <w:rPr>
-          <w:b/>
-          <w:sz w:val="18"/>
-          <w:szCs w:val="18"/>
-        </w:rPr>
-        <w:t xml:space="preserve">hybrid </w:t>
-      </w:r>
-      <w:r>
-        <w:rPr>
-          <w:b/>
-          <w:sz w:val="18"/>
-          <w:szCs w:val="18"/>
-        </w:rPr>
-        <w:t>automation framework</w:t>
-      </w:r>
-      <w:r>
-        <w:rPr>
-          <w:sz w:val="18"/>
-          <w:szCs w:val="18"/>
-        </w:rPr>
-        <w:t xml:space="preserve"> </w:t>
-      </w:r>
-      <w:r>
-        <w:rPr>
-          <w:sz w:val="18"/>
-          <w:szCs w:val="18"/>
-        </w:rPr>
-        <w:t xml:space="preserve">that resulted in the project cost savings of </w:t>
-      </w:r>
-      <w:r>
-        <w:rPr>
-          <w:b/>
-          <w:sz w:val="18"/>
-          <w:szCs w:val="18"/>
-        </w:rPr>
-        <w:t>300K</w:t>
-      </w:r>
-      <w:r>
-        <w:rPr>
-          <w:sz w:val="18"/>
-          <w:szCs w:val="18"/>
-        </w:rPr>
-        <w:t xml:space="preserve"> during a </w:t>
-      </w:r>
-      <w:r>
-        <w:rPr>
-          <w:sz w:val="18"/>
-          <w:szCs w:val="18"/>
-        </w:rPr>
-        <w:t>fiscal</w:t>
-      </w:r>
-      <w:r>
-        <w:rPr>
-          <w:sz w:val="18"/>
-          <w:szCs w:val="18"/>
-        </w:rPr>
-        <w:t xml:space="preserve"> year</w:t>
-      </w:r>
-    </w:p>
-    <w:p>
-      <w:pPr>
-        <w:pStyle w:val="ListParagraph"/>
-        <w:numPr>
-          <w:ilvl w:val="0"/>
-          <w:numId w:val="7"/>
-        </w:numPr>
-        <w:rPr>
-          <w:sz w:val="18"/>
-          <w:szCs w:val="18"/>
-        </w:rPr>
-      </w:pPr>
-      <w:r>
-        <w:rPr>
           <w:b/>
           <w:sz w:val="18"/>
           <w:szCs w:val="18"/>
@@ -2917,27 +2880,46 @@
           <w:sz w:val="18"/>
           <w:szCs w:val="18"/>
         </w:rPr>
-        <w:t xml:space="preserve">Past </w:t>
-      </w:r>
-      <w:r>
-        <w:rPr>
-          <w:b/>
-          <w:sz w:val="18"/>
-          <w:szCs w:val="18"/>
-        </w:rPr>
-        <w:t>President of Toastmasters Club</w:t>
-      </w:r>
-      <w:r>
-        <w:rPr>
-          <w:sz w:val="18"/>
-          <w:szCs w:val="18"/>
-        </w:rPr>
-        <w:t xml:space="preserve">, TCS Charter, Kochi. </w:t>
+        <w:t xml:space="preserve">Computer Science Teaching Assistant </w:t>
+      </w:r>
+      <w:r>
+        <w:rPr>
+          <w:sz w:val="18"/>
+          <w:szCs w:val="18"/>
+        </w:rPr>
+        <w:t>at Illinois Institute of Technology</w:t>
+      </w:r>
+      <w:r>
+        <w:rPr>
+          <w:sz w:val="18"/>
+          <w:szCs w:val="18"/>
+        </w:rPr>
+        <w:t xml:space="preserve"> </w:t>
+      </w:r>
+      <w:r>
+        <w:rPr>
+          <w:sz w:val="18"/>
+          <w:szCs w:val="18"/>
+        </w:rPr>
+        <w:t>for Big Data Technologies</w:t>
+      </w:r>
+      <w:r>
+        <w:rPr>
+          <w:sz w:val="18"/>
+          <w:szCs w:val="18"/>
+        </w:rPr>
+        <w:t xml:space="preserve"> </w:t>
+      </w:r>
+      <w:r>
+        <w:rPr>
+          <w:sz w:val="18"/>
+          <w:szCs w:val="18"/>
+        </w:rPr>
+        <w:t>graduate course.</w:t>
       </w:r>
     </w:p>
     <w:p>
       <w:pPr>
-        <w:pStyle w:val="ListParagraph"/>
         <w:numPr>
           <w:ilvl w:val="0"/>
           <w:numId w:val="9"/>
@@ -2954,22 +2936,44 @@
           <w:sz w:val="18"/>
           <w:szCs w:val="18"/>
         </w:rPr>
-        <w:t>Public Speak</w:t>
-      </w:r>
-      <w:r>
-        <w:rPr>
-          <w:b/>
-          <w:sz w:val="18"/>
-          <w:szCs w:val="18"/>
-        </w:rPr>
-        <w:t xml:space="preserve">ing Trainer </w:t>
-      </w:r>
-      <w:r>
-        <w:rPr>
-          <w:sz w:val="18"/>
-          <w:szCs w:val="18"/>
-        </w:rPr>
-        <w:t xml:space="preserve">- Organized training sessions and cultural events to promote the art of public speaking. </w:t>
+        <w:t xml:space="preserve">Past </w:t>
+      </w:r>
+      <w:r>
+        <w:rPr>
+          <w:b/>
+          <w:sz w:val="18"/>
+          <w:szCs w:val="18"/>
+        </w:rPr>
+        <w:t xml:space="preserve">President of Toastmasters </w:t>
+      </w:r>
+      <w:r>
+        <w:rPr>
+          <w:b/>
+          <w:sz w:val="18"/>
+          <w:szCs w:val="18"/>
+        </w:rPr>
+        <w:t>International</w:t>
+      </w:r>
+      <w:r>
+        <w:rPr>
+          <w:sz w:val="18"/>
+          <w:szCs w:val="18"/>
+        </w:rPr>
+        <w:t>, TCS Kochi</w:t>
+      </w:r>
+      <w:r>
+        <w:rPr>
+          <w:sz w:val="18"/>
+          <w:szCs w:val="18"/>
+        </w:rPr>
+        <w:t xml:space="preserve">. </w:t>
+      </w:r>
+      <w:r>
+        <w:rPr>
+          <w:sz w:val="18"/>
+          <w:szCs w:val="18"/>
+        </w:rPr>
+        <w:t>Conducted public speaking training sessions for professionals</w:t>
       </w:r>
     </w:p>
     <w:p>

</xml_diff>

<commit_message>
Made changes to summary
</commit_message>
<xml_diff>
--- a/Resume Extended/Resume_Manu Sreekumar_V1.docx
+++ b/Resume Extended/Resume_Manu Sreekumar_V1.docx
@@ -178,14 +178,49 @@
           <w:sz w:val="18"/>
           <w:szCs w:val="18"/>
         </w:rPr>
-        <w:t xml:space="preserve">: </w:t>
-      </w:r>
-      <w:r>
-        <w:rPr>
-          <w:sz w:val="18"/>
-          <w:szCs w:val="18"/>
-        </w:rPr>
-        <w:t xml:space="preserve">Currently pursuing </w:t>
+        <w:t>:</w:t>
+      </w:r>
+      <w:r>
+        <w:rPr>
+          <w:sz w:val="18"/>
+          <w:szCs w:val="18"/>
+        </w:rPr>
+        <w:t xml:space="preserve"> Masters</w:t>
+      </w:r>
+      <w:r>
+        <w:rPr>
+          <w:sz w:val="18"/>
+          <w:szCs w:val="18"/>
+        </w:rPr>
+        <w:t xml:space="preserve"> candidate </w:t>
+      </w:r>
+      <w:r>
+        <w:rPr>
+          <w:sz w:val="18"/>
+          <w:szCs w:val="18"/>
+        </w:rPr>
+        <w:t xml:space="preserve">in Data science. </w:t>
+      </w:r>
+      <w:r>
+        <w:rPr>
+          <w:sz w:val="18"/>
+          <w:szCs w:val="18"/>
+        </w:rPr>
+        <w:t>Intern</w:t>
+      </w:r>
+      <w:r>
+        <w:rPr>
+          <w:sz w:val="18"/>
+          <w:szCs w:val="18"/>
+        </w:rPr>
+        <w:t xml:space="preserve">ing with </w:t>
+      </w:r>
+      <w:r>
+        <w:rPr>
+          <w:sz w:val="18"/>
+          <w:szCs w:val="18"/>
+        </w:rPr>
+        <w:t>Uptake Technologies in industrial data analytics</w:t>
       </w:r>
       <w:proofErr w:type="gramStart"/>
       <w:r>
@@ -193,7 +228,14 @@
           <w:sz w:val="18"/>
           <w:szCs w:val="18"/>
         </w:rPr>
-        <w:t>Masters in Data Science</w:t>
+        <w:t>.</w:t>
+      </w:r>
+      <w:r>
+        <w:rPr>
+          <w:sz w:val="18"/>
+          <w:szCs w:val="18"/>
+        </w:rPr>
+        <w:t xml:space="preserve"> </w:t>
       </w:r>
       <w:proofErr w:type="gramEnd"/>
       <w:r>
@@ -201,42 +243,30 @@
           <w:sz w:val="18"/>
           <w:szCs w:val="18"/>
         </w:rPr>
+        <w:t>5+ years of software development experience in Banking domain</w:t>
+      </w:r>
+      <w:r>
+        <w:rPr>
+          <w:sz w:val="18"/>
+          <w:szCs w:val="18"/>
+        </w:rPr>
+        <w:t>.</w:t>
+      </w:r>
+      <w:r>
+        <w:rPr>
+          <w:sz w:val="18"/>
+          <w:szCs w:val="18"/>
+        </w:rPr>
+        <w:t xml:space="preserve"> Passionate about developing data driven solutions to generate actionable insights.</w:t>
+      </w:r>
+      <w:bookmarkStart w:id="0" w:name="_GoBack"/>
+      <w:bookmarkEnd w:id="0"/>
+      <w:r>
+        <w:rPr>
+          <w:sz w:val="18"/>
+          <w:szCs w:val="18"/>
+        </w:rPr>
         <w:t xml:space="preserve"> </w:t>
-      </w:r>
-      <w:r>
-        <w:rPr>
-          <w:sz w:val="18"/>
-          <w:szCs w:val="18"/>
-        </w:rPr>
-        <w:t xml:space="preserve">with 5 years of professional Software Development experience in Banking and Financial Domain. Strong problem solving, public speaking and </w:t>
-      </w:r>
-      <w:r>
-        <w:rPr>
-          <w:sz w:val="18"/>
-          <w:szCs w:val="18"/>
-        </w:rPr>
-        <w:t>project management</w:t>
-      </w:r>
-      <w:r>
-        <w:rPr>
-          <w:sz w:val="18"/>
-          <w:szCs w:val="18"/>
-        </w:rPr>
-        <w:t xml:space="preserve"> skills with a</w:t>
-      </w:r>
-      <w:r>
-        <w:rPr>
-          <w:sz w:val="18"/>
-          <w:szCs w:val="18"/>
-        </w:rPr>
-        <w:t>n expert knowledge of</w:t>
-      </w:r>
-      <w:r>
-        <w:rPr>
-          <w:sz w:val="18"/>
-          <w:szCs w:val="18"/>
-        </w:rPr>
-        <w:t xml:space="preserve"> data driven analytics. </w:t>
       </w:r>
     </w:p>
     <w:p>
@@ -392,24 +422,8 @@
           <w:sz w:val="18"/>
           <w:szCs w:val="18"/>
         </w:rPr>
-        <w:t xml:space="preserve">Aug 2017 </w:t>
-      </w:r>
-      <w:r>
-        <w:rPr>
-          <w:sz w:val="18"/>
-          <w:szCs w:val="18"/>
-        </w:rPr>
-        <w:t>–</w:t>
-      </w:r>
-      <w:r>
-        <w:rPr>
-          <w:sz w:val="18"/>
-          <w:szCs w:val="18"/>
-        </w:rPr>
-        <w:t xml:space="preserve"> </w:t>
-      </w:r>
-      <w:bookmarkStart w:id="0" w:name="_GoBack"/>
-      <w:bookmarkEnd w:id="0"/>
+        <w:t xml:space="preserve">Aug 2017 – </w:t>
+      </w:r>
       <w:r>
         <w:rPr>
           <w:sz w:val="18"/>
@@ -2901,14 +2915,7 @@
           <w:sz w:val="18"/>
           <w:szCs w:val="18"/>
         </w:rPr>
-        <w:t>for Big Data Technologies</w:t>
-      </w:r>
-      <w:r>
-        <w:rPr>
-          <w:sz w:val="18"/>
-          <w:szCs w:val="18"/>
-        </w:rPr>
-        <w:t xml:space="preserve"> </w:t>
+        <w:t xml:space="preserve">for Big Data Technologies </w:t>
       </w:r>
       <w:r>
         <w:rPr>

</xml_diff>

<commit_message>
Added a new cover letter
</commit_message>
<xml_diff>
--- a/Resume Extended/Resume_Manu Sreekumar_V1.docx
+++ b/Resume Extended/Resume_Manu Sreekumar_V1.docx
@@ -220,9 +220,15 @@
           <w:sz w:val="18"/>
           <w:szCs w:val="18"/>
         </w:rPr>
-        <w:t>Uptake Technologies in industrial data analytics</w:t>
-      </w:r>
-      <w:proofErr w:type="gramStart"/>
+        <w:t>Uptake Technologies in industrial data analytics.</w:t>
+      </w:r>
+      <w:r>
+        <w:rPr>
+          <w:sz w:val="18"/>
+          <w:szCs w:val="18"/>
+        </w:rPr>
+        <w:t xml:space="preserve"> 5+ years of software development experience in Banking domain</w:t>
+      </w:r>
       <w:r>
         <w:rPr>
           <w:sz w:val="18"/>
@@ -235,38 +241,7 @@
           <w:sz w:val="18"/>
           <w:szCs w:val="18"/>
         </w:rPr>
-        <w:t xml:space="preserve"> </w:t>
-      </w:r>
-      <w:proofErr w:type="gramEnd"/>
-      <w:r>
-        <w:rPr>
-          <w:sz w:val="18"/>
-          <w:szCs w:val="18"/>
-        </w:rPr>
-        <w:t>5+ years of software development experience in Banking domain</w:t>
-      </w:r>
-      <w:r>
-        <w:rPr>
-          <w:sz w:val="18"/>
-          <w:szCs w:val="18"/>
-        </w:rPr>
-        <w:t>.</w:t>
-      </w:r>
-      <w:r>
-        <w:rPr>
-          <w:sz w:val="18"/>
-          <w:szCs w:val="18"/>
-        </w:rPr>
-        <w:t xml:space="preserve"> Passionate about developing data driven solutions to generate actionable insights.</w:t>
-      </w:r>
-      <w:bookmarkStart w:id="0" w:name="_GoBack"/>
-      <w:bookmarkEnd w:id="0"/>
-      <w:r>
-        <w:rPr>
-          <w:sz w:val="18"/>
-          <w:szCs w:val="18"/>
-        </w:rPr>
-        <w:t xml:space="preserve"> </w:t>
+        <w:t xml:space="preserve"> Passionate about developing data driven solutions to generate actionable insights. </w:t>
       </w:r>
     </w:p>
     <w:p>
@@ -668,7 +643,7 @@
           <w:sz w:val="18"/>
           <w:szCs w:val="18"/>
         </w:rPr>
-        <w:t>dplyr</w:t>
+        <w:t>tidyverse</w:t>
       </w:r>
       <w:proofErr w:type="spellEnd"/>
       <w:r>
@@ -676,7 +651,30 @@
           <w:sz w:val="18"/>
           <w:szCs w:val="18"/>
         </w:rPr>
-        <w:t xml:space="preserve">, ggplot2, caret), </w:t>
+        <w:t xml:space="preserve">, </w:t>
+      </w:r>
+      <w:proofErr w:type="spellStart"/>
+      <w:r>
+        <w:rPr>
+          <w:sz w:val="18"/>
+          <w:szCs w:val="18"/>
+        </w:rPr>
+        <w:t>rcpp</w:t>
+      </w:r>
+      <w:proofErr w:type="spellEnd"/>
+      <w:r>
+        <w:rPr>
+          <w:sz w:val="18"/>
+          <w:szCs w:val="18"/>
+        </w:rPr>
+        <w:t>),</w:t>
+      </w:r>
+      <w:r>
+        <w:rPr>
+          <w:sz w:val="18"/>
+          <w:szCs w:val="18"/>
+        </w:rPr>
+        <w:t xml:space="preserve"> </w:t>
       </w:r>
       <w:r>
         <w:rPr>
@@ -697,14 +695,14 @@
           <w:sz w:val="18"/>
           <w:szCs w:val="18"/>
         </w:rPr>
-        <w:t xml:space="preserve">C#, </w:t>
-      </w:r>
-      <w:r>
-        <w:rPr>
-          <w:sz w:val="18"/>
-          <w:szCs w:val="18"/>
-        </w:rPr>
-        <w:t xml:space="preserve">Scala, </w:t>
+        <w:t>C#</w:t>
+      </w:r>
+      <w:r>
+        <w:rPr>
+          <w:sz w:val="18"/>
+          <w:szCs w:val="18"/>
+        </w:rPr>
+        <w:t xml:space="preserve">, </w:t>
       </w:r>
       <w:r>
         <w:rPr>
@@ -824,7 +822,7 @@
           <w:sz w:val="18"/>
           <w:szCs w:val="18"/>
         </w:rPr>
-        <w:t>.</w:t>
+        <w:t>, Neo4j</w:t>
       </w:r>
     </w:p>
     <w:p>
@@ -869,13 +867,55 @@
         </w:rPr>
         <w:t xml:space="preserve">                       </w:t>
       </w:r>
+      <w:r>
+        <w:rPr>
+          <w:sz w:val="18"/>
+          <w:szCs w:val="18"/>
+        </w:rPr>
+        <w:t>Microsoft Azure</w:t>
+      </w:r>
+      <w:r>
+        <w:rPr>
+          <w:sz w:val="18"/>
+          <w:szCs w:val="18"/>
+        </w:rPr>
+        <w:t>,</w:t>
+      </w:r>
+      <w:r>
+        <w:rPr>
+          <w:sz w:val="18"/>
+          <w:szCs w:val="18"/>
+        </w:rPr>
+        <w:t xml:space="preserve"> </w:t>
+      </w:r>
+      <w:r>
+        <w:rPr>
+          <w:sz w:val="18"/>
+          <w:szCs w:val="18"/>
+        </w:rPr>
+        <w:t xml:space="preserve">AWS, </w:t>
+      </w:r>
+      <w:r>
+        <w:rPr>
+          <w:sz w:val="18"/>
+          <w:szCs w:val="18"/>
+        </w:rPr>
+        <w:t xml:space="preserve">Apache </w:t>
+      </w:r>
+      <w:r>
+        <w:rPr>
+          <w:sz w:val="18"/>
+          <w:szCs w:val="18"/>
+        </w:rPr>
+        <w:t xml:space="preserve">Spark, </w:t>
+      </w:r>
       <w:proofErr w:type="spellStart"/>
       <w:r>
         <w:rPr>
           <w:sz w:val="18"/>
           <w:szCs w:val="18"/>
         </w:rPr>
-        <w:t>Jupyter</w:t>
+        <w:t>GraphX</w:t>
       </w:r>
       <w:proofErr w:type="spellEnd"/>
       <w:r>
@@ -883,20 +923,6 @@
           <w:sz w:val="18"/>
           <w:szCs w:val="18"/>
         </w:rPr>
-        <w:t xml:space="preserve"> Notebook, </w:t>
-      </w:r>
-      <w:r>
-        <w:rPr>
-          <w:sz w:val="18"/>
-          <w:szCs w:val="18"/>
-        </w:rPr>
-        <w:t>Microsoft Azure</w:t>
-      </w:r>
-      <w:r>
-        <w:rPr>
-          <w:sz w:val="18"/>
-          <w:szCs w:val="18"/>
-        </w:rPr>
         <w:t>,</w:t>
       </w:r>
       <w:r>
@@ -904,7 +930,7 @@
           <w:sz w:val="18"/>
           <w:szCs w:val="18"/>
         </w:rPr>
-        <w:t xml:space="preserve"> Spark, </w:t>
+        <w:t xml:space="preserve"> </w:t>
       </w:r>
       <w:proofErr w:type="spellStart"/>
       <w:r>
@@ -912,7 +938,7 @@
           <w:sz w:val="18"/>
           <w:szCs w:val="18"/>
         </w:rPr>
-        <w:t>GraphX</w:t>
+        <w:t>Gephi</w:t>
       </w:r>
       <w:proofErr w:type="spellEnd"/>
       <w:r>
@@ -927,65 +953,7 @@
           <w:sz w:val="18"/>
           <w:szCs w:val="18"/>
         </w:rPr>
-        <w:t xml:space="preserve"> </w:t>
-      </w:r>
-      <w:r>
-        <w:rPr>
-          <w:sz w:val="18"/>
-          <w:szCs w:val="18"/>
-        </w:rPr>
-        <w:t xml:space="preserve">MATLAB, </w:t>
-      </w:r>
-      <w:r>
-        <w:rPr>
-          <w:sz w:val="18"/>
-          <w:szCs w:val="18"/>
-        </w:rPr>
-        <w:t xml:space="preserve">MS Excel, </w:t>
-      </w:r>
-      <w:r>
-        <w:rPr>
-          <w:sz w:val="18"/>
-          <w:szCs w:val="18"/>
-        </w:rPr>
-        <w:t xml:space="preserve">MS PowerPoint, </w:t>
-      </w:r>
-      <w:proofErr w:type="spellStart"/>
-      <w:r>
-        <w:rPr>
-          <w:sz w:val="18"/>
-          <w:szCs w:val="18"/>
-        </w:rPr>
-        <w:t>Gephi</w:t>
-      </w:r>
-      <w:proofErr w:type="spellEnd"/>
-      <w:r>
-        <w:rPr>
-          <w:sz w:val="18"/>
-          <w:szCs w:val="18"/>
-        </w:rPr>
-        <w:t>,</w:t>
-      </w:r>
-      <w:r>
-        <w:rPr>
-          <w:sz w:val="18"/>
-          <w:szCs w:val="18"/>
-        </w:rPr>
-        <w:t xml:space="preserve"> </w:t>
-      </w:r>
-      <w:r>
-        <w:rPr>
-          <w:sz w:val="18"/>
-          <w:szCs w:val="18"/>
-        </w:rPr>
-        <w:t>Tableau</w:t>
-      </w:r>
-      <w:r>
-        <w:rPr>
-          <w:sz w:val="18"/>
-          <w:szCs w:val="18"/>
-        </w:rPr>
-        <w:t>.</w:t>
+        <w:t xml:space="preserve"> Docker, OpenCV, TensorFlow</w:t>
       </w:r>
     </w:p>
     <w:p>
@@ -1150,7 +1118,7 @@
           <w:sz w:val="18"/>
           <w:szCs w:val="18"/>
         </w:rPr>
-        <w:t>Loan Default Prediction Using Logistic Regression</w:t>
+        <w:t>Lincoln Park Camera Trap Analytics</w:t>
       </w:r>
       <w:r>
         <w:rPr>
@@ -1166,7 +1134,15 @@
           <w:sz w:val="18"/>
           <w:szCs w:val="18"/>
         </w:rPr>
-        <w:t xml:space="preserve">Illinois Institute of Technology                                             </w:t>
+        <w:t xml:space="preserve">Illinois Institute of </w:t>
+      </w:r>
+      <w:r>
+        <w:rPr>
+          <w:b/>
+          <w:sz w:val="18"/>
+          <w:szCs w:val="18"/>
+        </w:rPr>
+        <w:t xml:space="preserve">Technology </w:t>
       </w:r>
       <w:r>
         <w:rPr>
@@ -1178,10 +1154,91 @@
       </w:r>
       <w:r>
         <w:rPr>
-          <w:sz w:val="18"/>
-          <w:szCs w:val="18"/>
-        </w:rPr>
-        <w:t xml:space="preserve">Aug 2017 – Dec 2017     </w:t>
+          <w:b/>
+          <w:sz w:val="18"/>
+          <w:szCs w:val="18"/>
+        </w:rPr>
+        <w:tab/>
+      </w:r>
+      <w:r>
+        <w:rPr>
+          <w:b/>
+          <w:sz w:val="18"/>
+          <w:szCs w:val="18"/>
+        </w:rPr>
+        <w:t xml:space="preserve">                                           </w:t>
+      </w:r>
+      <w:r>
+        <w:rPr>
+          <w:b/>
+          <w:sz w:val="18"/>
+          <w:szCs w:val="18"/>
+        </w:rPr>
+        <w:tab/>
+      </w:r>
+      <w:r>
+        <w:rPr>
+          <w:b/>
+          <w:sz w:val="18"/>
+          <w:szCs w:val="18"/>
+        </w:rPr>
+        <w:t xml:space="preserve"> </w:t>
+      </w:r>
+      <w:r>
+        <w:rPr>
+          <w:sz w:val="18"/>
+          <w:szCs w:val="18"/>
+        </w:rPr>
+        <w:t>Jan</w:t>
+      </w:r>
+      <w:r>
+        <w:rPr>
+          <w:sz w:val="18"/>
+          <w:szCs w:val="18"/>
+        </w:rPr>
+        <w:t xml:space="preserve"> 201</w:t>
+      </w:r>
+      <w:r>
+        <w:rPr>
+          <w:sz w:val="18"/>
+          <w:szCs w:val="18"/>
+        </w:rPr>
+        <w:t>9</w:t>
+      </w:r>
+      <w:r>
+        <w:rPr>
+          <w:sz w:val="18"/>
+          <w:szCs w:val="18"/>
+        </w:rPr>
+        <w:t xml:space="preserve"> – </w:t>
+      </w:r>
+      <w:r>
+        <w:rPr>
+          <w:sz w:val="18"/>
+          <w:szCs w:val="18"/>
+        </w:rPr>
+        <w:t>May</w:t>
+      </w:r>
+      <w:r>
+        <w:rPr>
+          <w:sz w:val="18"/>
+          <w:szCs w:val="18"/>
+        </w:rPr>
+        <w:t xml:space="preserve"> 201</w:t>
+      </w:r>
+      <w:r>
+        <w:rPr>
+          <w:sz w:val="18"/>
+          <w:szCs w:val="18"/>
+        </w:rPr>
+        <w:t>9</w:t>
+      </w:r>
+      <w:r>
+        <w:rPr>
+          <w:sz w:val="18"/>
+          <w:szCs w:val="18"/>
+        </w:rPr>
+        <w:t xml:space="preserve">     </w:t>
       </w:r>
     </w:p>
     <w:p>
@@ -1201,21 +1258,7 @@
           <w:sz w:val="18"/>
           <w:szCs w:val="18"/>
         </w:rPr>
-        <w:t xml:space="preserve">Developed predictive model for loan eligibility criteria </w:t>
-      </w:r>
-      <w:r>
-        <w:rPr>
-          <w:sz w:val="18"/>
-          <w:szCs w:val="18"/>
-        </w:rPr>
-        <w:t xml:space="preserve">with 78 % accuracy </w:t>
-      </w:r>
-      <w:r>
-        <w:rPr>
-          <w:sz w:val="18"/>
-          <w:szCs w:val="18"/>
-        </w:rPr>
-        <w:t>using Logistic Regression and Decision Trees.</w:t>
+        <w:t>Improved the Image Analytics Tool for Urban Wildlife Research by adding features for tagging specific animal images</w:t>
       </w:r>
     </w:p>
     <w:p>
@@ -1235,7 +1278,97 @@
           <w:sz w:val="18"/>
           <w:szCs w:val="18"/>
         </w:rPr>
-        <w:t>R packages were employed to carry out data exploration, cleaning, training, testing and comparing KPIs of the models.</w:t>
+        <w:t xml:space="preserve">Applied OpenCV and </w:t>
+      </w:r>
+      <w:proofErr w:type="spellStart"/>
+      <w:r>
+        <w:rPr>
+          <w:sz w:val="18"/>
+          <w:szCs w:val="18"/>
+        </w:rPr>
+        <w:t>SciKit</w:t>
+      </w:r>
+      <w:proofErr w:type="spellEnd"/>
+      <w:r>
+        <w:rPr>
+          <w:sz w:val="18"/>
+          <w:szCs w:val="18"/>
+        </w:rPr>
+        <w:t xml:space="preserve"> Image for </w:t>
+      </w:r>
+      <w:r>
+        <w:rPr>
+          <w:sz w:val="18"/>
+          <w:szCs w:val="18"/>
+        </w:rPr>
+        <w:t xml:space="preserve">image processing, </w:t>
+      </w:r>
+      <w:r>
+        <w:rPr>
+          <w:sz w:val="18"/>
+          <w:szCs w:val="18"/>
+        </w:rPr>
+        <w:t xml:space="preserve">TensorFlow for </w:t>
+      </w:r>
+      <w:r>
+        <w:rPr>
+          <w:sz w:val="18"/>
+          <w:szCs w:val="18"/>
+        </w:rPr>
+        <w:t>model training and Docker for implementation</w:t>
+      </w:r>
+    </w:p>
+    <w:p>
+      <w:pPr>
+        <w:pStyle w:val="ListParagraph"/>
+        <w:numPr>
+          <w:ilvl w:val="0"/>
+          <w:numId w:val="10"/>
+        </w:numPr>
+        <w:rPr>
+          <w:b/>
+          <w:sz w:val="18"/>
+          <w:szCs w:val="18"/>
+        </w:rPr>
+      </w:pPr>
+      <w:r>
+        <w:rPr>
+          <w:sz w:val="18"/>
+          <w:szCs w:val="18"/>
+        </w:rPr>
+        <w:t xml:space="preserve">Rolled out Version 2.0 of Autofocus </w:t>
+      </w:r>
+      <w:r>
+        <w:rPr>
+          <w:sz w:val="18"/>
+          <w:szCs w:val="18"/>
+        </w:rPr>
+        <w:t>that identifies specific animals</w:t>
+      </w:r>
+      <w:r>
+        <w:rPr>
+          <w:sz w:val="18"/>
+          <w:szCs w:val="18"/>
+        </w:rPr>
+        <w:t xml:space="preserve"> in images with an overall </w:t>
+      </w:r>
+      <w:r>
+        <w:rPr>
+          <w:b/>
+          <w:sz w:val="18"/>
+          <w:szCs w:val="18"/>
+        </w:rPr>
+        <w:t>acc</w:t>
+      </w:r>
+      <w:bookmarkStart w:id="0" w:name="_GoBack"/>
+      <w:bookmarkEnd w:id="0"/>
+      <w:r>
+        <w:rPr>
+          <w:b/>
+          <w:sz w:val="18"/>
+          <w:szCs w:val="18"/>
+        </w:rPr>
+        <w:t>uracy of 83%</w:t>
       </w:r>
     </w:p>
     <w:p>
@@ -1348,7 +1481,28 @@
           <w:sz w:val="18"/>
           <w:szCs w:val="18"/>
         </w:rPr>
-        <w:t xml:space="preserve">Build Graph for analyzing interaction strength using Spark </w:t>
+        <w:t xml:space="preserve">Modelled </w:t>
+      </w:r>
+      <w:r>
+        <w:rPr>
+          <w:sz w:val="18"/>
+          <w:szCs w:val="18"/>
+        </w:rPr>
+        <w:t>Graph</w:t>
+      </w:r>
+      <w:r>
+        <w:rPr>
+          <w:sz w:val="18"/>
+          <w:szCs w:val="18"/>
+        </w:rPr>
+        <w:t>s</w:t>
+      </w:r>
+      <w:r>
+        <w:rPr>
+          <w:sz w:val="18"/>
+          <w:szCs w:val="18"/>
+        </w:rPr>
+        <w:t xml:space="preserve"> for analyzing interaction strength using Spark </w:t>
       </w:r>
       <w:proofErr w:type="spellStart"/>
       <w:r>
@@ -1593,10 +1747,19 @@
           <w:sz w:val="18"/>
           <w:szCs w:val="18"/>
         </w:rPr>
-        <w:t>classification models for predicting serious crime incidents using Decision Trees and Random forests with 87</w:t>
-      </w:r>
-      <w:r>
-        <w:rPr>
+        <w:t xml:space="preserve">classification models for predicting serious crime incidents using Decision Trees and Random forests with </w:t>
+      </w:r>
+      <w:r>
+        <w:rPr>
+          <w:b/>
+          <w:sz w:val="18"/>
+          <w:szCs w:val="18"/>
+        </w:rPr>
+        <w:t>87</w:t>
+      </w:r>
+      <w:r>
+        <w:rPr>
+          <w:b/>
           <w:sz w:val="18"/>
           <w:szCs w:val="18"/>
         </w:rPr>
@@ -1604,6 +1767,7 @@
       </w:r>
       <w:r>
         <w:rPr>
+          <w:b/>
           <w:sz w:val="18"/>
           <w:szCs w:val="18"/>
         </w:rPr>
@@ -1646,6 +1810,7 @@
       <w:proofErr w:type="spellStart"/>
       <w:r>
         <w:rPr>
+          <w:b/>
           <w:sz w:val="18"/>
           <w:szCs w:val="18"/>
         </w:rPr>
@@ -1832,10 +1997,26 @@
           <w:sz w:val="18"/>
           <w:szCs w:val="18"/>
         </w:rPr>
-        <w:t>Employed Natural Language processing on Labelled News and built prediction models using Sci-kit Learn with 89</w:t>
-      </w:r>
-      <w:r>
-        <w:rPr>
+        <w:t>Applied</w:t>
+      </w:r>
+      <w:r>
+        <w:rPr>
+          <w:sz w:val="18"/>
+          <w:szCs w:val="18"/>
+        </w:rPr>
+        <w:t xml:space="preserve"> Natural Language processing on Labelled News and built prediction models using Sci-kit Learn with </w:t>
+      </w:r>
+      <w:r>
+        <w:rPr>
+          <w:b/>
+          <w:sz w:val="18"/>
+          <w:szCs w:val="18"/>
+        </w:rPr>
+        <w:t>89</w:t>
+      </w:r>
+      <w:r>
+        <w:rPr>
+          <w:b/>
           <w:sz w:val="18"/>
           <w:szCs w:val="18"/>
         </w:rPr>
@@ -1843,6 +2024,7 @@
       </w:r>
       <w:r>
         <w:rPr>
+          <w:b/>
           <w:sz w:val="18"/>
           <w:szCs w:val="18"/>
         </w:rPr>
@@ -2045,7 +2227,21 @@
           <w:sz w:val="18"/>
           <w:szCs w:val="18"/>
         </w:rPr>
-        <w:t xml:space="preserve">Gathered specific use cases across industry verticals and developed tool package </w:t>
+        <w:t>Gathered specific use cases across industry verticals and developed tool package</w:t>
+      </w:r>
+      <w:r>
+        <w:rPr>
+          <w:sz w:val="18"/>
+          <w:szCs w:val="18"/>
+        </w:rPr>
+        <w:t>s</w:t>
+      </w:r>
+      <w:r>
+        <w:rPr>
+          <w:sz w:val="18"/>
+          <w:szCs w:val="18"/>
+        </w:rPr>
+        <w:t xml:space="preserve"> </w:t>
       </w:r>
       <w:r>
         <w:rPr>
@@ -5436,7 +5632,7 @@
       </w:pPr>
     </w:pPrDefault>
   </w:docDefaults>
-  <w:latentStyles w:defLockedState="0" w:defUIPriority="99" w:defSemiHidden="0" w:defUnhideWhenUsed="0" w:defQFormat="0" w:count="375">
+  <w:latentStyles w:defLockedState="0" w:defUIPriority="99" w:defSemiHidden="0" w:defUnhideWhenUsed="0" w:defQFormat="0" w:count="376">
     <w:lsdException w:name="Normal" w:uiPriority="0" w:qFormat="1"/>
     <w:lsdException w:name="heading 1" w:uiPriority="9" w:qFormat="1"/>
     <w:lsdException w:name="heading 2" w:semiHidden="1" w:uiPriority="9" w:unhideWhenUsed="1" w:qFormat="1"/>
@@ -5812,6 +6008,7 @@
     <w:lsdException w:name="Smart Hyperlink" w:semiHidden="1" w:unhideWhenUsed="1"/>
     <w:lsdException w:name="Hashtag" w:semiHidden="1" w:unhideWhenUsed="1"/>
     <w:lsdException w:name="Unresolved Mention" w:semiHidden="1" w:unhideWhenUsed="1"/>
+    <w:lsdException w:name="Smart Link" w:semiHidden="1" w:unhideWhenUsed="1"/>
   </w:latentStyles>
   <w:style w:type="paragraph" w:default="1" w:styleId="Normal">
     <w:name w:val="Normal"/>

</xml_diff>